<commit_message>
Konzept an allg. Layout angepasst
</commit_message>
<xml_diff>
--- a/WEBDESIGN/Auftragsdaten-WEBDESIGN-made-simple/001_Projektplanung/012_Konzept/012_Konzept_2020_01_09.docx
+++ b/WEBDESIGN/Auftragsdaten-WEBDESIGN-made-simple/001_Projektplanung/012_Konzept/012_Konzept_2020_01_09.docx
@@ -9,6 +9,7 @@
           <w:sz w:val="28"/>
         </w:rPr>
       </w:pPr>
+      <w:bookmarkStart w:id="1" w:name="_Hlk31156482"/>
       <w:r>
         <w:rPr>
           <w:b/>
@@ -527,13 +528,27 @@
         <w:rPr>
           <w:sz w:val="24"/>
         </w:rPr>
-        <w:t xml:space="preserve">imples Kontaktformular mit </w:t>
-      </w:r>
-      <w:r>
-        <w:rPr>
-          <w:sz w:val="24"/>
-        </w:rPr>
-        <w:t xml:space="preserve">Vorname*, </w:t>
+        <w:t xml:space="preserve">imples Kontaktformular </w:t>
+      </w:r>
+      <w:proofErr w:type="gramStart"/>
+      <w:r>
+        <w:rPr>
+          <w:sz w:val="24"/>
+        </w:rPr>
+        <w:t xml:space="preserve">mit </w:t>
+      </w:r>
+      <w:r>
+        <w:rPr>
+          <w:sz w:val="24"/>
+        </w:rPr>
+        <w:t>Vorname</w:t>
+      </w:r>
+      <w:proofErr w:type="gramEnd"/>
+      <w:r>
+        <w:rPr>
+          <w:sz w:val="24"/>
+        </w:rPr>
+        <w:t xml:space="preserve">*, </w:t>
       </w:r>
       <w:r>
         <w:rPr>
@@ -672,6 +687,8 @@
           <w:b/>
         </w:rPr>
       </w:pPr>
+      <w:bookmarkStart w:id="2" w:name="_GoBack"/>
+      <w:bookmarkEnd w:id="2"/>
     </w:p>
     <w:p>
       <w:pPr>
@@ -717,7 +734,7 @@
           <w:sz w:val="24"/>
         </w:rPr>
         <w:drawing>
-          <wp:inline distT="0" distB="0" distL="0" distR="0">
+          <wp:inline distT="0" distB="0" distL="0" distR="0" wp14:anchorId="6DBEC78B" wp14:editId="4AFA1D3A">
             <wp:extent cx="5760720" cy="2052320"/>
             <wp:effectExtent l="0" t="0" r="0" b="5080"/>
             <wp:docPr id="1" name="Grafik 1" descr="Ein Bild, das Screenshot enthält.&#10;&#10;Automatisch generierte Beschreibung"/>
@@ -732,7 +749,7 @@
                     <pic:cNvPicPr/>
                   </pic:nvPicPr>
                   <pic:blipFill>
-                    <a:blip r:embed="rId5">
+                    <a:blip r:embed="rId7">
                       <a:extLst>
                         <a:ext uri="{28A0092B-C50C-407E-A947-70E740481C1C}">
                           <a14:useLocalDpi xmlns:a14="http://schemas.microsoft.com/office/drawing/2010/main" val="0"/>
@@ -821,7 +838,7 @@
           <w:noProof/>
         </w:rPr>
         <w:drawing>
-          <wp:inline distT="0" distB="0" distL="0" distR="0">
+          <wp:inline distT="0" distB="0" distL="0" distR="0" wp14:anchorId="78400C1D" wp14:editId="4C1DB0C4">
             <wp:extent cx="5645629" cy="1323975"/>
             <wp:effectExtent l="0" t="0" r="0" b="0"/>
             <wp:docPr id="2" name="Grafik 2" descr="C:\Users\rwink\AppData\Local\Microsoft\Windows\INetCache\Content.Word\webdesign-logo.png"/>
@@ -838,7 +855,7 @@
                     </pic:cNvPicPr>
                   </pic:nvPicPr>
                   <pic:blipFill>
-                    <a:blip r:embed="rId6" cstate="print">
+                    <a:blip r:embed="rId8" cstate="print">
                       <a:extLst>
                         <a:ext uri="{28A0092B-C50C-407E-A947-70E740481C1C}">
                           <a14:useLocalDpi xmlns:a14="http://schemas.microsoft.com/office/drawing/2010/main" val="0"/>
@@ -900,7 +917,7 @@
           <w:sz w:val="24"/>
         </w:rPr>
         <w:drawing>
-          <wp:inline distT="0" distB="0" distL="0" distR="0">
+          <wp:inline distT="0" distB="0" distL="0" distR="0" wp14:anchorId="2A132F56" wp14:editId="3D0BD1CE">
             <wp:extent cx="1009650" cy="1009650"/>
             <wp:effectExtent l="0" t="0" r="0" b="0"/>
             <wp:docPr id="4" name="Grafik 4" descr="C:\Users\rwink\AppData\Local\Microsoft\Windows\INetCache\Content.Word\webdesign-logo-klein.png"/>
@@ -917,7 +934,7 @@
                     </pic:cNvPicPr>
                   </pic:nvPicPr>
                   <pic:blipFill>
-                    <a:blip r:embed="rId7" cstate="print">
+                    <a:blip r:embed="rId9" cstate="print">
                       <a:extLst>
                         <a:ext uri="{28A0092B-C50C-407E-A947-70E740481C1C}">
                           <a14:useLocalDpi xmlns:a14="http://schemas.microsoft.com/office/drawing/2010/main" val="0"/>
@@ -956,8 +973,6 @@
           <w:sz w:val="24"/>
         </w:rPr>
       </w:pPr>
-      <w:bookmarkStart w:id="0" w:name="_GoBack"/>
-      <w:bookmarkEnd w:id="0"/>
     </w:p>
     <w:p>
       <w:pPr>
@@ -984,7 +999,7 @@
           <w:noProof/>
         </w:rPr>
         <w:drawing>
-          <wp:inline distT="0" distB="0" distL="0" distR="0">
+          <wp:inline distT="0" distB="0" distL="0" distR="0" wp14:anchorId="097CA454" wp14:editId="0DB8F1DA">
             <wp:extent cx="5760720" cy="2402205"/>
             <wp:effectExtent l="0" t="0" r="0" b="0"/>
             <wp:docPr id="5" name="Grafik 5" descr="Ein Bild, das Screenshot, Computer, drinnen enthält.&#10;&#10;Automatisch generierte Beschreibung"/>
@@ -999,7 +1014,7 @@
                     <pic:cNvPicPr/>
                   </pic:nvPicPr>
                   <pic:blipFill>
-                    <a:blip r:embed="rId8" cstate="print">
+                    <a:blip r:embed="rId10" cstate="print">
                       <a:extLst>
                         <a:ext uri="{28A0092B-C50C-407E-A947-70E740481C1C}">
                           <a14:useLocalDpi xmlns:a14="http://schemas.microsoft.com/office/drawing/2010/main" val="0"/>
@@ -1025,15 +1040,68 @@
           </wp:inline>
         </w:drawing>
       </w:r>
+      <w:bookmarkEnd w:id="1"/>
     </w:p>
     <w:sectPr>
       <w:pgSz w:w="11906" w:h="16838"/>
-      <w:pgMar w:top="1417" w:right="1417" w:bottom="1134" w:left="1417" w:header="708" w:footer="708" w:gutter="0"/>
+      <w:pgMar w:top="1417" w:right="1417" w:bottom="1134" w:left="1417" w:header="568" w:footer="708" w:gutter="0"/>
       <w:cols w:space="708"/>
       <w:docGrid w:linePitch="360"/>
     </w:sectPr>
   </w:body>
 </w:document>
+</file>
+
+<file path=word/endnotes.xml><?xml version="1.0" encoding="utf-8"?>
+<w:endnotes xmlns:wpc="http://schemas.microsoft.com/office/word/2010/wordprocessingCanvas" xmlns:cx="http://schemas.microsoft.com/office/drawing/2014/chartex" xmlns:cx1="http://schemas.microsoft.com/office/drawing/2015/9/8/chartex" xmlns:cx2="http://schemas.microsoft.com/office/drawing/2015/10/21/chartex" xmlns:cx3="http://schemas.microsoft.com/office/drawing/2016/5/9/chartex" xmlns:cx4="http://schemas.microsoft.com/office/drawing/2016/5/10/chartex" xmlns:cx5="http://schemas.microsoft.com/office/drawing/2016/5/11/chartex" xmlns:cx6="http://schemas.microsoft.com/office/drawing/2016/5/12/chartex" xmlns:cx7="http://schemas.microsoft.com/office/drawing/2016/5/13/chartex" xmlns:cx8="http://schemas.microsoft.com/office/drawing/2016/5/14/chartex" xmlns:mc="http://schemas.openxmlformats.org/markup-compatibility/2006" xmlns:aink="http://schemas.microsoft.com/office/drawing/2016/ink" xmlns:am3d="http://schemas.microsoft.com/office/drawing/2017/model3d" xmlns:o="urn:schemas-microsoft-com:office:office" xmlns:r="http://schemas.openxmlformats.org/officeDocument/2006/relationships" xmlns:m="http://schemas.openxmlformats.org/officeDocument/2006/math" xmlns:v="urn:schemas-microsoft-com:vml" xmlns:wp14="http://schemas.microsoft.com/office/word/2010/wordprocessingDrawing" xmlns:wp="http://schemas.openxmlformats.org/drawingml/2006/wordprocessingDrawing" xmlns:w10="urn:schemas-microsoft-com:office:word" xmlns:w="http://schemas.openxmlformats.org/wordprocessingml/2006/main" xmlns:w14="http://schemas.microsoft.com/office/word/2010/wordml" xmlns:w15="http://schemas.microsoft.com/office/word/2012/wordml" xmlns:w16cid="http://schemas.microsoft.com/office/word/2016/wordml/cid" xmlns:w16se="http://schemas.microsoft.com/office/word/2015/wordml/symex" xmlns:wpg="http://schemas.microsoft.com/office/word/2010/wordprocessingGroup" xmlns:wpi="http://schemas.microsoft.com/office/word/2010/wordprocessingInk" xmlns:wne="http://schemas.microsoft.com/office/word/2006/wordml" xmlns:wps="http://schemas.microsoft.com/office/word/2010/wordprocessingShape" mc:Ignorable="w14 w15 w16se w16cid wp14">
+  <w:endnote w:type="separator" w:id="-1">
+    <w:p>
+      <w:pPr>
+        <w:spacing w:after="0" w:line="240" w:lineRule="auto"/>
+      </w:pPr>
+      <w:r>
+        <w:separator/>
+      </w:r>
+    </w:p>
+  </w:endnote>
+  <w:endnote w:type="continuationSeparator" w:id="0">
+    <w:p>
+      <w:pPr>
+        <w:spacing w:after="0" w:line="240" w:lineRule="auto"/>
+      </w:pPr>
+      <w:r>
+        <w:continuationSeparator/>
+      </w:r>
+    </w:p>
+  </w:endnote>
+</w:endnotes>
+</file>
+
+<file path=word/footnotes.xml><?xml version="1.0" encoding="utf-8"?>
+<w:footnotes xmlns:wpc="http://schemas.microsoft.com/office/word/2010/wordprocessingCanvas" xmlns:cx="http://schemas.microsoft.com/office/drawing/2014/chartex" xmlns:cx1="http://schemas.microsoft.com/office/drawing/2015/9/8/chartex" xmlns:cx2="http://schemas.microsoft.com/office/drawing/2015/10/21/chartex" xmlns:cx3="http://schemas.microsoft.com/office/drawing/2016/5/9/chartex" xmlns:cx4="http://schemas.microsoft.com/office/drawing/2016/5/10/chartex" xmlns:cx5="http://schemas.microsoft.com/office/drawing/2016/5/11/chartex" xmlns:cx6="http://schemas.microsoft.com/office/drawing/2016/5/12/chartex" xmlns:cx7="http://schemas.microsoft.com/office/drawing/2016/5/13/chartex" xmlns:cx8="http://schemas.microsoft.com/office/drawing/2016/5/14/chartex" xmlns:mc="http://schemas.openxmlformats.org/markup-compatibility/2006" xmlns:aink="http://schemas.microsoft.com/office/drawing/2016/ink" xmlns:am3d="http://schemas.microsoft.com/office/drawing/2017/model3d" xmlns:o="urn:schemas-microsoft-com:office:office" xmlns:r="http://schemas.openxmlformats.org/officeDocument/2006/relationships" xmlns:m="http://schemas.openxmlformats.org/officeDocument/2006/math" xmlns:v="urn:schemas-microsoft-com:vml" xmlns:wp14="http://schemas.microsoft.com/office/word/2010/wordprocessingDrawing" xmlns:wp="http://schemas.openxmlformats.org/drawingml/2006/wordprocessingDrawing" xmlns:w10="urn:schemas-microsoft-com:office:word" xmlns:w="http://schemas.openxmlformats.org/wordprocessingml/2006/main" xmlns:w14="http://schemas.microsoft.com/office/word/2010/wordml" xmlns:w15="http://schemas.microsoft.com/office/word/2012/wordml" xmlns:w16cid="http://schemas.microsoft.com/office/word/2016/wordml/cid" xmlns:w16se="http://schemas.microsoft.com/office/word/2015/wordml/symex" xmlns:wpg="http://schemas.microsoft.com/office/word/2010/wordprocessingGroup" xmlns:wpi="http://schemas.microsoft.com/office/word/2010/wordprocessingInk" xmlns:wne="http://schemas.microsoft.com/office/word/2006/wordml" xmlns:wps="http://schemas.microsoft.com/office/word/2010/wordprocessingShape" mc:Ignorable="w14 w15 w16se w16cid wp14">
+  <w:footnote w:type="separator" w:id="-1">
+    <w:p>
+      <w:pPr>
+        <w:spacing w:after="0" w:line="240" w:lineRule="auto"/>
+      </w:pPr>
+      <w:bookmarkStart w:id="0" w:name="_Hlk31156140"/>
+      <w:bookmarkEnd w:id="0"/>
+      <w:r>
+        <w:separator/>
+      </w:r>
+    </w:p>
+  </w:footnote>
+  <w:footnote w:type="continuationSeparator" w:id="0">
+    <w:p>
+      <w:pPr>
+        <w:spacing w:after="0" w:line="240" w:lineRule="auto"/>
+      </w:pPr>
+      <w:r>
+        <w:continuationSeparator/>
+      </w:r>
+    </w:p>
+  </w:footnote>
+</w:footnotes>
 </file>
 
 <file path=word/numbering.xml><?xml version="1.0" encoding="utf-8"?>
@@ -1173,7 +1241,7 @@
       </w:pPr>
     </w:pPrDefault>
   </w:docDefaults>
-  <w:latentStyles w:defLockedState="0" w:defUIPriority="99" w:defSemiHidden="0" w:defUnhideWhenUsed="0" w:defQFormat="0" w:count="375">
+  <w:latentStyles w:defLockedState="0" w:defUIPriority="99" w:defSemiHidden="0" w:defUnhideWhenUsed="0" w:defQFormat="0" w:count="376">
     <w:lsdException w:name="Normal" w:uiPriority="0" w:qFormat="1"/>
     <w:lsdException w:name="heading 1" w:uiPriority="9" w:qFormat="1"/>
     <w:lsdException w:name="heading 2" w:semiHidden="1" w:uiPriority="9" w:unhideWhenUsed="1" w:qFormat="1"/>
@@ -1549,6 +1617,7 @@
     <w:lsdException w:name="Smart Hyperlink" w:semiHidden="1" w:unhideWhenUsed="1"/>
     <w:lsdException w:name="Hashtag" w:semiHidden="1" w:unhideWhenUsed="1"/>
     <w:lsdException w:name="Unresolved Mention" w:semiHidden="1" w:unhideWhenUsed="1"/>
+    <w:lsdException w:name="Smart Link" w:semiHidden="1" w:unhideWhenUsed="1"/>
   </w:latentStyles>
   <w:style w:type="paragraph" w:default="1" w:styleId="Standard">
     <w:name w:val="Normal"/>
@@ -1621,6 +1690,50 @@
       <w:sz w:val="18"/>
       <w:szCs w:val="18"/>
     </w:rPr>
+  </w:style>
+  <w:style w:type="paragraph" w:styleId="Kopfzeile">
+    <w:name w:val="header"/>
+    <w:basedOn w:val="Standard"/>
+    <w:link w:val="KopfzeileZchn"/>
+    <w:uiPriority w:val="99"/>
+    <w:unhideWhenUsed/>
+    <w:rsid w:val="00A762E7"/>
+    <w:pPr>
+      <w:tabs>
+        <w:tab w:val="center" w:pos="4536"/>
+        <w:tab w:val="right" w:pos="9072"/>
+      </w:tabs>
+      <w:spacing w:after="0" w:line="240" w:lineRule="auto"/>
+    </w:pPr>
+  </w:style>
+  <w:style w:type="character" w:customStyle="1" w:styleId="KopfzeileZchn">
+    <w:name w:val="Kopfzeile Zchn"/>
+    <w:basedOn w:val="Absatz-Standardschriftart"/>
+    <w:link w:val="Kopfzeile"/>
+    <w:uiPriority w:val="99"/>
+    <w:rsid w:val="00A762E7"/>
+  </w:style>
+  <w:style w:type="paragraph" w:styleId="Fuzeile">
+    <w:name w:val="footer"/>
+    <w:basedOn w:val="Standard"/>
+    <w:link w:val="FuzeileZchn"/>
+    <w:uiPriority w:val="99"/>
+    <w:unhideWhenUsed/>
+    <w:rsid w:val="00A762E7"/>
+    <w:pPr>
+      <w:tabs>
+        <w:tab w:val="center" w:pos="4536"/>
+        <w:tab w:val="right" w:pos="9072"/>
+      </w:tabs>
+      <w:spacing w:after="0" w:line="240" w:lineRule="auto"/>
+    </w:pPr>
+  </w:style>
+  <w:style w:type="character" w:customStyle="1" w:styleId="FuzeileZchn">
+    <w:name w:val="Fußzeile Zchn"/>
+    <w:basedOn w:val="Absatz-Standardschriftart"/>
+    <w:link w:val="Fuzeile"/>
+    <w:uiPriority w:val="99"/>
+    <w:rsid w:val="00A762E7"/>
   </w:style>
 </w:styles>
 </file>

</xml_diff>